<commit_message>
Added scheduling and version control section
</commit_message>
<xml_diff>
--- a/Critical Evaluation.docx
+++ b/Critical Evaluation.docx
@@ -26,7 +26,23 @@
           <w:color w:val="000000"/>
           <w:lang w:eastAsia="en-GB"/>
         </w:rPr>
-        <w:t xml:space="preserve">The design we were given for the system had many significant floors particularly in consistency of ideas and in security protocol. The main security issue was that when a user logged in to the token machine, their entire user account was passed through and stored locally in the machine. The presented a problem which required a large-scale redesign of the account variables and methods. </w:t>
+        <w:t>The design we were given for the s</w:t>
+      </w:r>
+      <w:r>
+        <w:rPr>
+          <w:rFonts w:eastAsia="Times New Roman" w:cstheme="minorHAnsi"/>
+          <w:color w:val="000000"/>
+          <w:lang w:eastAsia="en-GB"/>
+        </w:rPr>
+        <w:t>ystem had many significant flaw</w:t>
+      </w:r>
+      <w:r>
+        <w:rPr>
+          <w:rFonts w:eastAsia="Times New Roman" w:cstheme="minorHAnsi"/>
+          <w:color w:val="000000"/>
+          <w:lang w:eastAsia="en-GB"/>
+        </w:rPr>
+        <w:t xml:space="preserve">s particularly in consistency of ideas and in security protocol. The main security issue was that when a user logged in to the token machine, their entire user account was passed through and stored locally in the machine. The presented a problem which required a large-scale redesign of the account variables and methods. </w:t>
       </w:r>
       <w:r>
         <w:t>For this reason, a Proxy design pattern was used to hide this, and only the account ID was returned; thus, allowing a more secure account system.</w:t>
@@ -1525,62 +1541,50 @@
     <w:p/>
     <w:p/>
     <w:p>
+      <w:r>
+        <w:lastRenderedPageBreak/>
+        <w:t xml:space="preserve">In terms of scheduling of work and dividing of the work load the group has worked together communication via a WhatsApp group chat so that everyone stayed up-to-date. This was useful as it allowed the group to see when message had been read by all the other members and cut down significantly on many of the problems from the design assignment during the first semester resulting from inconsistent communication. The basic implementation was worked on largely as a whole group with one person coding on a large screen that everyone could see and the others discussing changes and ways of implementing the design. While this was useful as it meant that everyone was aware of what was happening with every piece of implementation, it did mean that development was often slower than it would otherwise have been if everyone was working on their own section </w:t>
+      </w:r>
+      <w:r>
+        <w:t>of the implementation.</w:t>
+      </w:r>
+    </w:p>
+    <w:p>
+      <w:r>
+        <w:t xml:space="preserve">The individual code implementations were handled in a largely inefficient manner.  The way it happened was that the backend and language extensions were completed alongside the development of the basic implementation and then the </w:t>
+      </w:r>
+      <w:proofErr w:type="spellStart"/>
+      <w:r>
+        <w:t>AdminGUI</w:t>
+      </w:r>
+      <w:proofErr w:type="spellEnd"/>
+      <w:r>
+        <w:t xml:space="preserve"> and creation of ticket validation/ barrier functions were created later. In hindsight, the backend and the ticket functionality should have been done with more urgency as these affected many other aspects of the program. Whereas the </w:t>
+      </w:r>
+      <w:proofErr w:type="spellStart"/>
+      <w:r>
+        <w:t>AdminGUI</w:t>
+      </w:r>
+      <w:proofErr w:type="spellEnd"/>
+      <w:r>
+        <w:t xml:space="preserve"> and languages extensions were much more surface level changes which dealt with how data was displayed.</w:t>
+      </w:r>
+    </w:p>
+    <w:p>
+      <w:r>
+        <w:t>We handled the issue of version control through a program called Tortoise SVN which works through a link with GitHub. Once this was up and running it worked largely as expected with each member of the group having thei</w:t>
+      </w:r>
+      <w:r>
+        <w:t>r own branch to work on which</w:t>
+      </w:r>
+      <w:r>
+        <w:t xml:space="preserve"> </w:t>
+      </w:r>
+      <w:r>
+        <w:t>was merged into the trunk at each milestone. A small hiccup with this at the beginning however, was that we were doing most of our work sessions together and in the library, which would have been fine except that the library did not have Tortoise SVN installed and when we requested it we were told that it would not be possible. Despite this, the library computers did gradually all get Tortoise installed on them which made life with version control much simpler. A side effect of the coding approach we were using and that we were unable to use Tortoise initially was that the commit logs did not accurately dictate the actual divide in work as it was always only one members account which was committed from.</w:t>
+      </w:r>
       <w:bookmarkStart w:id="0" w:name="_GoBack"/>
       <w:bookmarkEnd w:id="0"/>
-    </w:p>
-    <w:p/>
-    <w:p>
-      <w:pPr>
-        <w:rPr>
-          <w:color w:val="FF0000"/>
-        </w:rPr>
-      </w:pPr>
-      <w:r>
-        <w:rPr>
-          <w:color w:val="FF0000"/>
-        </w:rPr>
-        <w:t>Maybe talk about problems with university PCs not having SVN originally?</w:t>
-      </w:r>
-    </w:p>
-    <w:p>
-      <w:pPr>
-        <w:rPr>
-          <w:color w:val="FF0000"/>
-        </w:rPr>
-      </w:pPr>
-      <w:r>
-        <w:rPr>
-          <w:color w:val="FF0000"/>
-        </w:rPr>
-        <w:t>Talk about times where all of us was working on one piece / (slight waste of time as other people could have been doing other things)?</w:t>
-      </w:r>
-    </w:p>
-    <w:p>
-      <w:pPr>
-        <w:rPr>
-          <w:color w:val="FF0000"/>
-        </w:rPr>
-      </w:pPr>
-      <w:r>
-        <w:rPr>
-          <w:color w:val="FF0000"/>
-        </w:rPr>
-        <w:t xml:space="preserve">Should have focused on core functionality first then built around it. </w:t>
-      </w:r>
-      <w:proofErr w:type="spellStart"/>
-      <w:r>
-        <w:rPr>
-          <w:color w:val="FF0000"/>
-        </w:rPr>
-        <w:t>Eg</w:t>
-      </w:r>
-      <w:proofErr w:type="spellEnd"/>
-      <w:r>
-        <w:rPr>
-          <w:color w:val="FF0000"/>
-        </w:rPr>
-        <w:t>. Ticket system should have been implemented weeks ago; rather than last minute as it affected a lot of things.</w:t>
-      </w:r>
     </w:p>
     <w:sectPr>
       <w:pgSz w:w="11906" w:h="16838"/>

</xml_diff>